<commit_message>
lab inheritance lab task 6 added
</commit_message>
<xml_diff>
--- a/OOP Lab Tasks Questions/Lab 6 - inheritance.docx
+++ b/OOP Lab Tasks Questions/Lab 6 - inheritance.docx
@@ -140,71 +140,63 @@
           <w:sz w:val="23"/>
           <w:szCs w:val="23"/>
         </w:rPr>
-        <w:t xml:space="preserve">Write a base class Computer that contains data members of </w:t>
-      </w:r>
-      <w:proofErr w:type="spellStart"/>
-      <w:proofErr w:type="gramStart"/>
+        <w:t>Write a base class Computer that contains d</w:t>
+      </w:r>
       <w:r>
         <w:rPr>
           <w:rFonts w:eastAsiaTheme="minorHAnsi"/>
           <w:sz w:val="23"/>
           <w:szCs w:val="23"/>
         </w:rPr>
-        <w:t>wordsize</w:t>
-      </w:r>
-      <w:proofErr w:type="spellEnd"/>
+        <w:t xml:space="preserve">ata members of wordsize , memorysize </w:t>
+      </w:r>
       <w:r>
         <w:rPr>
           <w:rFonts w:eastAsiaTheme="minorHAnsi"/>
           <w:sz w:val="23"/>
           <w:szCs w:val="23"/>
         </w:rPr>
-        <w:t>(</w:t>
-      </w:r>
-      <w:proofErr w:type="gramEnd"/>
+        <w:t>, storagesize</w:t>
+      </w:r>
       <w:r>
         <w:rPr>
           <w:rFonts w:eastAsiaTheme="minorHAnsi"/>
           <w:sz w:val="23"/>
           <w:szCs w:val="23"/>
         </w:rPr>
-        <w:t xml:space="preserve">in bits), </w:t>
-      </w:r>
-      <w:proofErr w:type="spellStart"/>
+        <w:t xml:space="preserve"> and speed. </w:t>
+      </w:r>
       <w:r>
         <w:rPr>
           <w:rFonts w:eastAsiaTheme="minorHAnsi"/>
           <w:sz w:val="23"/>
           <w:szCs w:val="23"/>
         </w:rPr>
-        <w:t>memorysize</w:t>
-      </w:r>
-      <w:proofErr w:type="spellEnd"/>
+        <w:t xml:space="preserve">Derive a Laptop class that is a kind of computer but also specifies the object’s length, width, height, and weight. Member functions for both classes should include a default constructor, a constructor to </w:t>
+      </w:r>
       <w:r>
         <w:rPr>
           <w:rFonts w:eastAsiaTheme="minorHAnsi"/>
           <w:sz w:val="23"/>
           <w:szCs w:val="23"/>
         </w:rPr>
-        <w:t xml:space="preserve"> (in megabytes), </w:t>
-      </w:r>
-      <w:proofErr w:type="spellStart"/>
+        <w:t>ini</w:t>
+      </w:r>
       <w:r>
         <w:rPr>
           <w:rFonts w:eastAsiaTheme="minorHAnsi"/>
           <w:sz w:val="23"/>
           <w:szCs w:val="23"/>
         </w:rPr>
-        <w:t>storagesize</w:t>
-      </w:r>
-      <w:proofErr w:type="spellEnd"/>
+        <w:t>t</w:t>
+      </w:r>
       <w:r>
         <w:rPr>
           <w:rFonts w:eastAsiaTheme="minorHAnsi"/>
           <w:sz w:val="23"/>
           <w:szCs w:val="23"/>
         </w:rPr>
-        <w:t xml:space="preserve"> (in megabytes) and speed (in megahertz). Derive a Laptop class that is a kind of computer but also specifies the object’s length, width, height, and weight. </w:t>
+        <w:t>ialize</w:t>
       </w:r>
       <w:r>
         <w:rPr>
@@ -212,10 +204,8 @@
           <w:sz w:val="23"/>
           <w:szCs w:val="23"/>
         </w:rPr>
-        <w:t>Create a display function in laptop class.</w:t>
-      </w:r>
-      <w:bookmarkStart w:id="0" w:name="_GoBack"/>
-      <w:bookmarkEnd w:id="0"/>
+        <w:t xml:space="preserve"> all components and a function to display data members.</w:t>
+      </w:r>
       <w:r>
         <w:rPr>
           <w:rFonts w:eastAsiaTheme="minorHAnsi"/>
@@ -223,6 +213,21 @@
           <w:szCs w:val="23"/>
         </w:rPr>
         <w:t xml:space="preserve"> </w:t>
+      </w:r>
+    </w:p>
+    <w:p>
+      <w:pPr>
+        <w:pStyle w:val="Default"/>
+        <w:ind w:left="720"/>
+        <w:rPr>
+          <w:rFonts w:eastAsiaTheme="minorHAnsi"/>
+        </w:rPr>
+      </w:pPr>
+      <w:r>
+        <w:rPr>
+          <w:rFonts w:eastAsiaTheme="minorHAnsi"/>
+        </w:rPr>
+        <w:t xml:space="preserve">Note:Use overriding for defining display function. </w:t>
       </w:r>
     </w:p>
     <w:p>
@@ -248,281 +253,142 @@
         <w:spacing w:after="0" w:line="240" w:lineRule="auto"/>
         <w:rPr>
           <w:rFonts w:ascii="Times New Roman" w:eastAsiaTheme="minorHAnsi" w:hAnsi="Times New Roman" w:cs="Times New Roman"/>
-          <w:sz w:val="23"/>
-          <w:szCs w:val="23"/>
-        </w:rPr>
-      </w:pPr>
-      <w:r>
-        <w:rPr>
-          <w:rFonts w:ascii="Times New Roman" w:eastAsiaTheme="minorHAnsi" w:hAnsi="Times New Roman" w:cs="Times New Roman"/>
-          <w:color w:val="000000"/>
-          <w:sz w:val="23"/>
-          <w:szCs w:val="23"/>
-        </w:rPr>
-        <w:t xml:space="preserve">Write a class </w:t>
-      </w:r>
-      <w:proofErr w:type="spellStart"/>
-      <w:r>
-        <w:rPr>
-          <w:rFonts w:ascii="Times New Roman" w:eastAsiaTheme="minorHAnsi" w:hAnsi="Times New Roman" w:cs="Times New Roman"/>
-          <w:color w:val="000000"/>
-          <w:sz w:val="23"/>
-          <w:szCs w:val="23"/>
-        </w:rPr>
-        <w:t>CommisionEmployee</w:t>
-      </w:r>
-      <w:proofErr w:type="spellEnd"/>
-      <w:r>
-        <w:rPr>
-          <w:rFonts w:ascii="Times New Roman" w:eastAsiaTheme="minorHAnsi" w:hAnsi="Times New Roman" w:cs="Times New Roman"/>
-          <w:color w:val="000000"/>
-          <w:sz w:val="23"/>
-          <w:szCs w:val="23"/>
-        </w:rPr>
-        <w:t xml:space="preserve"> class that has attributes of </w:t>
-      </w:r>
-      <w:proofErr w:type="spellStart"/>
-      <w:r>
-        <w:rPr>
-          <w:rFonts w:ascii="Times New Roman" w:eastAsiaTheme="minorHAnsi" w:hAnsi="Times New Roman" w:cs="Times New Roman"/>
-          <w:color w:val="000000"/>
-          <w:sz w:val="23"/>
-          <w:szCs w:val="23"/>
-        </w:rPr>
-        <w:t>firstname</w:t>
-      </w:r>
-      <w:proofErr w:type="gramStart"/>
-      <w:r>
-        <w:rPr>
-          <w:rFonts w:ascii="Times New Roman" w:eastAsiaTheme="minorHAnsi" w:hAnsi="Times New Roman" w:cs="Times New Roman"/>
-          <w:color w:val="000000"/>
-          <w:sz w:val="23"/>
-          <w:szCs w:val="23"/>
-        </w:rPr>
-        <w:t>,lastName,SSN</w:t>
-      </w:r>
-      <w:proofErr w:type="spellEnd"/>
-      <w:proofErr w:type="gramEnd"/>
-      <w:r>
-        <w:rPr>
-          <w:rFonts w:ascii="Times New Roman" w:eastAsiaTheme="minorHAnsi" w:hAnsi="Times New Roman" w:cs="Times New Roman"/>
-          <w:color w:val="000000"/>
-          <w:sz w:val="23"/>
-          <w:szCs w:val="23"/>
-        </w:rPr>
-        <w:t xml:space="preserve">, </w:t>
-      </w:r>
-      <w:proofErr w:type="spellStart"/>
-      <w:r>
-        <w:rPr>
-          <w:rFonts w:ascii="Times New Roman" w:eastAsiaTheme="minorHAnsi" w:hAnsi="Times New Roman" w:cs="Times New Roman"/>
-          <w:color w:val="000000"/>
-          <w:sz w:val="23"/>
-          <w:szCs w:val="23"/>
-        </w:rPr>
-        <w:t>grossSales</w:t>
-      </w:r>
-      <w:proofErr w:type="spellEnd"/>
-      <w:r>
-        <w:rPr>
-          <w:rFonts w:ascii="Times New Roman" w:eastAsiaTheme="minorHAnsi" w:hAnsi="Times New Roman" w:cs="Times New Roman"/>
-          <w:color w:val="000000"/>
-          <w:sz w:val="23"/>
-          <w:szCs w:val="23"/>
-        </w:rPr>
-        <w:t xml:space="preserve">, </w:t>
-      </w:r>
-      <w:proofErr w:type="spellStart"/>
-      <w:r>
-        <w:rPr>
-          <w:rFonts w:ascii="Times New Roman" w:eastAsiaTheme="minorHAnsi" w:hAnsi="Times New Roman" w:cs="Times New Roman"/>
-          <w:color w:val="000000"/>
-          <w:sz w:val="23"/>
-          <w:szCs w:val="23"/>
-        </w:rPr>
-        <w:t>CommisionRate</w:t>
-      </w:r>
-      <w:proofErr w:type="spellEnd"/>
-      <w:r>
-        <w:rPr>
-          <w:rFonts w:ascii="Times New Roman" w:eastAsiaTheme="minorHAnsi" w:hAnsi="Times New Roman" w:cs="Times New Roman"/>
-          <w:color w:val="000000"/>
-          <w:sz w:val="23"/>
-          <w:szCs w:val="23"/>
-        </w:rPr>
-        <w:t>. It has</w:t>
-      </w:r>
-      <w:r>
-        <w:rPr>
-          <w:rFonts w:ascii="Times New Roman" w:eastAsiaTheme="minorHAnsi" w:hAnsi="Times New Roman" w:cs="Times New Roman"/>
-          <w:color w:val="000000"/>
-          <w:sz w:val="23"/>
-          <w:szCs w:val="23"/>
-        </w:rPr>
-        <w:t xml:space="preserve"> a constructor to </w:t>
-      </w:r>
-      <w:proofErr w:type="spellStart"/>
-      <w:r>
-        <w:rPr>
-          <w:rFonts w:ascii="Times New Roman" w:eastAsiaTheme="minorHAnsi" w:hAnsi="Times New Roman" w:cs="Times New Roman"/>
-          <w:color w:val="000000"/>
-          <w:sz w:val="23"/>
-          <w:szCs w:val="23"/>
-        </w:rPr>
-        <w:t>in</w:t>
-      </w:r>
-      <w:r>
-        <w:rPr>
-          <w:rFonts w:ascii="Times New Roman" w:eastAsiaTheme="minorHAnsi" w:hAnsi="Times New Roman" w:cs="Times New Roman"/>
-          <w:color w:val="000000"/>
-          <w:sz w:val="23"/>
-          <w:szCs w:val="23"/>
-        </w:rPr>
-        <w:t>itialize</w:t>
-      </w:r>
-      <w:proofErr w:type="gramStart"/>
-      <w:r>
-        <w:rPr>
-          <w:rFonts w:ascii="Times New Roman" w:eastAsiaTheme="minorHAnsi" w:hAnsi="Times New Roman" w:cs="Times New Roman"/>
-          <w:color w:val="000000"/>
-          <w:sz w:val="23"/>
-          <w:szCs w:val="23"/>
-        </w:rPr>
-        <w:t>,set</w:t>
-      </w:r>
-      <w:proofErr w:type="spellEnd"/>
-      <w:proofErr w:type="gramEnd"/>
-      <w:r>
-        <w:rPr>
-          <w:rFonts w:ascii="Times New Roman" w:eastAsiaTheme="minorHAnsi" w:hAnsi="Times New Roman" w:cs="Times New Roman"/>
-          <w:color w:val="000000"/>
-          <w:sz w:val="23"/>
-          <w:szCs w:val="23"/>
-        </w:rPr>
-        <w:t xml:space="preserve"> and get functions.</w:t>
-      </w:r>
-    </w:p>
-    <w:p>
-      <w:pPr>
-        <w:pStyle w:val="ListParagraph"/>
-        <w:autoSpaceDE w:val="0"/>
-        <w:autoSpaceDN w:val="0"/>
-        <w:adjustRightInd w:val="0"/>
-        <w:spacing w:after="0" w:line="240" w:lineRule="auto"/>
-        <w:rPr>
-          <w:rFonts w:ascii="Times New Roman" w:eastAsiaTheme="minorHAnsi" w:hAnsi="Times New Roman" w:cs="Times New Roman"/>
-          <w:sz w:val="23"/>
-          <w:szCs w:val="23"/>
-        </w:rPr>
-      </w:pPr>
-      <w:r>
-        <w:rPr>
-          <w:rFonts w:ascii="Times New Roman" w:eastAsiaTheme="minorHAnsi" w:hAnsi="Times New Roman" w:cs="Times New Roman"/>
-          <w:color w:val="000000"/>
-          <w:sz w:val="23"/>
-          <w:szCs w:val="23"/>
-        </w:rPr>
-        <w:t xml:space="preserve">Create another class </w:t>
-      </w:r>
-      <w:proofErr w:type="spellStart"/>
-      <w:r>
-        <w:rPr>
-          <w:rFonts w:ascii="Times New Roman" w:eastAsiaTheme="minorHAnsi" w:hAnsi="Times New Roman" w:cs="Times New Roman"/>
-          <w:color w:val="000000"/>
-          <w:sz w:val="23"/>
-          <w:szCs w:val="23"/>
-        </w:rPr>
-        <w:t>BasePlusCommisionEmployee</w:t>
-      </w:r>
-      <w:proofErr w:type="spellEnd"/>
-      <w:r>
-        <w:rPr>
-          <w:rFonts w:ascii="Times New Roman" w:eastAsiaTheme="minorHAnsi" w:hAnsi="Times New Roman" w:cs="Times New Roman"/>
-          <w:color w:val="000000"/>
-          <w:sz w:val="23"/>
-          <w:szCs w:val="23"/>
-        </w:rPr>
-        <w:t xml:space="preserve"> that inherits above class. It has additional </w:t>
-      </w:r>
-      <w:r>
-        <w:rPr>
-          <w:rFonts w:ascii="Times New Roman" w:eastAsiaTheme="minorHAnsi" w:hAnsi="Times New Roman" w:cs="Times New Roman"/>
-          <w:sz w:val="23"/>
-          <w:szCs w:val="23"/>
-        </w:rPr>
-        <w:t xml:space="preserve">attributes of Salary. It also has </w:t>
-      </w:r>
-      <w:r>
-        <w:rPr>
-          <w:rFonts w:ascii="Times New Roman" w:eastAsiaTheme="minorHAnsi" w:hAnsi="Times New Roman" w:cs="Times New Roman"/>
-          <w:sz w:val="23"/>
-          <w:szCs w:val="23"/>
-        </w:rPr>
-        <w:t xml:space="preserve">set and </w:t>
-      </w:r>
-      <w:proofErr w:type="gramStart"/>
-      <w:r>
-        <w:rPr>
-          <w:rFonts w:ascii="Times New Roman" w:eastAsiaTheme="minorHAnsi" w:hAnsi="Times New Roman" w:cs="Times New Roman"/>
-          <w:sz w:val="23"/>
-          <w:szCs w:val="23"/>
-        </w:rPr>
-        <w:t>get</w:t>
-      </w:r>
-      <w:proofErr w:type="gramEnd"/>
-      <w:r>
-        <w:rPr>
-          <w:rFonts w:ascii="Times New Roman" w:eastAsiaTheme="minorHAnsi" w:hAnsi="Times New Roman" w:cs="Times New Roman"/>
-          <w:sz w:val="23"/>
-          <w:szCs w:val="23"/>
-        </w:rPr>
-        <w:t xml:space="preserve"> functions</w:t>
-      </w:r>
-      <w:r>
-        <w:rPr>
-          <w:rFonts w:ascii="Times New Roman" w:eastAsiaTheme="minorHAnsi" w:hAnsi="Times New Roman" w:cs="Times New Roman"/>
-          <w:sz w:val="23"/>
-          <w:szCs w:val="23"/>
-        </w:rPr>
-        <w:t xml:space="preserve"> and display </w:t>
-      </w:r>
-      <w:r>
-        <w:rPr>
-          <w:rFonts w:ascii="Times New Roman" w:eastAsiaTheme="minorHAnsi" w:hAnsi="Times New Roman" w:cs="Times New Roman"/>
+          <w:color w:val="000000"/>
+          <w:sz w:val="23"/>
+          <w:szCs w:val="23"/>
+        </w:rPr>
+      </w:pPr>
+      <w:r>
+        <w:rPr>
+          <w:rFonts w:ascii="Times New Roman" w:eastAsiaTheme="minorHAnsi" w:hAnsi="Times New Roman" w:cs="Times New Roman"/>
+          <w:color w:val="000000"/>
+          <w:sz w:val="23"/>
+          <w:szCs w:val="23"/>
+        </w:rPr>
+        <w:t>Write a class CommisionEmployee class that has attributes of firstname,lastName,SSN, grossSales, CommisionRate. It has</w:t>
+      </w:r>
+      <w:r>
+        <w:rPr>
+          <w:rFonts w:ascii="Times New Roman" w:eastAsiaTheme="minorHAnsi" w:hAnsi="Times New Roman" w:cs="Times New Roman"/>
+          <w:color w:val="000000"/>
+          <w:sz w:val="23"/>
+          <w:szCs w:val="23"/>
+        </w:rPr>
+        <w:t xml:space="preserve"> a constructor to initialize,set and get functions,</w:t>
+      </w:r>
+      <w:r>
+        <w:rPr>
+          <w:rFonts w:ascii="Times New Roman" w:eastAsiaTheme="minorHAnsi" w:hAnsi="Times New Roman" w:cs="Times New Roman"/>
+          <w:color w:val="000000"/>
+          <w:sz w:val="23"/>
+          <w:szCs w:val="23"/>
+        </w:rPr>
+        <w:t>display</w:t>
+      </w:r>
+      <w:r>
+        <w:rPr>
+          <w:rFonts w:ascii="Times New Roman" w:eastAsiaTheme="minorHAnsi" w:hAnsi="Times New Roman" w:cs="Times New Roman"/>
+          <w:color w:val="000000"/>
+          <w:sz w:val="23"/>
+          <w:szCs w:val="23"/>
+        </w:rPr>
+        <w:t xml:space="preserve"> and a </w:t>
+      </w:r>
+      <w:r>
+        <w:rPr>
+          <w:rFonts w:ascii="Times New Roman" w:eastAsiaTheme="minorHAnsi" w:hAnsi="Times New Roman" w:cs="Times New Roman"/>
+          <w:color w:val="000000"/>
+          <w:sz w:val="23"/>
+          <w:szCs w:val="23"/>
+        </w:rPr>
+        <w:t xml:space="preserve">function to </w:t>
+      </w:r>
+      <w:r>
+        <w:rPr>
+          <w:rFonts w:ascii="Times New Roman" w:eastAsiaTheme="minorHAnsi" w:hAnsi="Times New Roman" w:cs="Times New Roman"/>
+          <w:color w:val="000000"/>
+          <w:sz w:val="23"/>
+          <w:szCs w:val="23"/>
+        </w:rPr>
+        <w:t>calculate earnings.</w:t>
+      </w:r>
+      <w:r>
+        <w:rPr>
+          <w:rFonts w:ascii="Times New Roman" w:eastAsiaTheme="minorHAnsi" w:hAnsi="Times New Roman" w:cs="Times New Roman"/>
+          <w:color w:val="000000"/>
+          <w:sz w:val="23"/>
+          <w:szCs w:val="23"/>
+        </w:rPr>
+        <w:t xml:space="preserve"> </w:t>
+      </w:r>
+    </w:p>
+    <w:p>
+      <w:pPr>
+        <w:autoSpaceDE w:val="0"/>
+        <w:autoSpaceDN w:val="0"/>
+        <w:adjustRightInd w:val="0"/>
+        <w:spacing w:after="0" w:line="240" w:lineRule="auto"/>
+        <w:ind w:left="720"/>
+        <w:rPr>
+          <w:rFonts w:ascii="Times New Roman" w:eastAsiaTheme="minorHAnsi" w:hAnsi="Times New Roman" w:cs="Times New Roman"/>
+          <w:color w:val="000000"/>
+          <w:sz w:val="23"/>
+          <w:szCs w:val="23"/>
+        </w:rPr>
+      </w:pPr>
+      <w:r>
+        <w:rPr>
+          <w:rFonts w:ascii="Times New Roman" w:eastAsiaTheme="minorHAnsi" w:hAnsi="Times New Roman" w:cs="Times New Roman"/>
+          <w:color w:val="000000"/>
+          <w:sz w:val="23"/>
+          <w:szCs w:val="23"/>
+        </w:rPr>
+        <w:t xml:space="preserve">Create another class BasePlusCommisionEmployee that inherits above class. It has additional attributes of Salary. It also has </w:t>
+      </w:r>
+      <w:r>
+        <w:rPr>
+          <w:rFonts w:ascii="Times New Roman" w:eastAsiaTheme="minorHAnsi" w:hAnsi="Times New Roman" w:cs="Times New Roman"/>
+          <w:color w:val="000000"/>
+          <w:sz w:val="23"/>
+          <w:szCs w:val="23"/>
+        </w:rPr>
+        <w:t>set and get functions</w:t>
+      </w:r>
+      <w:r>
+        <w:rPr>
+          <w:rFonts w:ascii="Times New Roman" w:eastAsiaTheme="minorHAnsi" w:hAnsi="Times New Roman" w:cs="Times New Roman"/>
+          <w:color w:val="000000"/>
+          <w:sz w:val="23"/>
+          <w:szCs w:val="23"/>
+        </w:rPr>
+        <w:t xml:space="preserve"> display</w:t>
+      </w:r>
+      <w:r>
+        <w:rPr>
+          <w:rFonts w:ascii="Times New Roman" w:eastAsiaTheme="minorHAnsi" w:hAnsi="Times New Roman" w:cs="Times New Roman"/>
+          <w:color w:val="000000"/>
+          <w:sz w:val="23"/>
+          <w:szCs w:val="23"/>
+        </w:rPr>
+        <w:t xml:space="preserve"> and earnings</w:t>
+      </w:r>
+      <w:r>
+        <w:rPr>
+          <w:rFonts w:ascii="Times New Roman" w:eastAsiaTheme="minorHAnsi" w:hAnsi="Times New Roman" w:cs="Times New Roman"/>
+          <w:color w:val="000000"/>
+          <w:sz w:val="23"/>
+          <w:szCs w:val="23"/>
+        </w:rPr>
+        <w:t xml:space="preserve"> </w:t>
+      </w:r>
+      <w:r>
+        <w:rPr>
+          <w:rFonts w:ascii="Times New Roman" w:eastAsiaTheme="minorHAnsi" w:hAnsi="Times New Roman" w:cs="Times New Roman"/>
+          <w:color w:val="000000"/>
           <w:sz w:val="23"/>
           <w:szCs w:val="23"/>
         </w:rPr>
         <w:t xml:space="preserve">function. </w:t>
-      </w:r>
-    </w:p>
-    <w:p>
-      <w:pPr>
-        <w:autoSpaceDE w:val="0"/>
-        <w:autoSpaceDN w:val="0"/>
-        <w:adjustRightInd w:val="0"/>
-        <w:spacing w:after="0" w:line="240" w:lineRule="auto"/>
-        <w:ind w:left="360" w:firstLine="360"/>
-        <w:rPr>
-          <w:rFonts w:ascii="Times New Roman" w:eastAsiaTheme="minorHAnsi" w:hAnsi="Times New Roman" w:cs="Times New Roman"/>
-          <w:sz w:val="23"/>
-          <w:szCs w:val="23"/>
-        </w:rPr>
-      </w:pPr>
-      <w:r>
-        <w:rPr>
-          <w:rFonts w:ascii="Times New Roman" w:eastAsiaTheme="minorHAnsi" w:hAnsi="Times New Roman" w:cs="Times New Roman"/>
-          <w:sz w:val="23"/>
-          <w:szCs w:val="23"/>
-        </w:rPr>
-        <w:t>Create an</w:t>
-      </w:r>
-      <w:r>
-        <w:rPr>
-          <w:rFonts w:ascii="Times New Roman" w:eastAsiaTheme="minorHAnsi" w:hAnsi="Times New Roman" w:cs="Times New Roman"/>
-          <w:sz w:val="23"/>
-          <w:szCs w:val="23"/>
-        </w:rPr>
-        <w:t xml:space="preserve"> Earning Method in both classes. </w:t>
       </w:r>
     </w:p>
     <w:p>
@@ -588,7 +454,7 @@
           <w:sz w:val="23"/>
           <w:szCs w:val="23"/>
         </w:rPr>
-        <w:t xml:space="preserve"> Book</w:t>
+        <w:t xml:space="preserve"> book, </w:t>
       </w:r>
     </w:p>
     <w:p>
@@ -616,7 +482,7 @@
           <w:sz w:val="23"/>
           <w:szCs w:val="23"/>
         </w:rPr>
-        <w:t xml:space="preserve">Data member: </w:t>
+        <w:t>data:</w:t>
       </w:r>
       <w:r>
         <w:rPr>
@@ -653,7 +519,7 @@
           <w:sz w:val="23"/>
           <w:szCs w:val="23"/>
         </w:rPr>
-        <w:t>Tape</w:t>
+        <w:t xml:space="preserve">tape, </w:t>
       </w:r>
     </w:p>
     <w:p>
@@ -681,16 +547,7 @@
           <w:sz w:val="23"/>
           <w:szCs w:val="23"/>
         </w:rPr>
-        <w:t>Data member</w:t>
-      </w:r>
-      <w:r>
-        <w:rPr>
-          <w:rFonts w:ascii="Times New Roman" w:eastAsiaTheme="minorHAnsi" w:hAnsi="Times New Roman" w:cs="Times New Roman"/>
-          <w:color w:val="000000"/>
-          <w:sz w:val="23"/>
-          <w:szCs w:val="23"/>
-        </w:rPr>
-        <w:t xml:space="preserve">: </w:t>
+        <w:t>data:</w:t>
       </w:r>
       <w:r>
         <w:rPr>
@@ -762,41 +619,235 @@
           <w:sz w:val="23"/>
           <w:szCs w:val="23"/>
         </w:rPr>
-        <w:t xml:space="preserve">Write a </w:t>
-      </w:r>
-      <w:proofErr w:type="gramStart"/>
-      <w:r>
-        <w:rPr>
-          <w:rFonts w:ascii="Times New Roman" w:eastAsiaTheme="minorHAnsi" w:hAnsi="Times New Roman" w:cs="Times New Roman"/>
-          <w:color w:val="000000"/>
-          <w:sz w:val="23"/>
-          <w:szCs w:val="23"/>
-        </w:rPr>
-        <w:t>main(</w:t>
-      </w:r>
-      <w:proofErr w:type="gramEnd"/>
-      <w:r>
-        <w:rPr>
-          <w:rFonts w:ascii="Times New Roman" w:eastAsiaTheme="minorHAnsi" w:hAnsi="Times New Roman" w:cs="Times New Roman"/>
-          <w:color w:val="000000"/>
-          <w:sz w:val="23"/>
-          <w:szCs w:val="23"/>
-        </w:rPr>
-        <w:t>) program to test the book and tape class</w:t>
-      </w:r>
-      <w:r>
-        <w:rPr>
-          <w:rFonts w:ascii="Times New Roman" w:eastAsiaTheme="minorHAnsi" w:hAnsi="Times New Roman" w:cs="Times New Roman"/>
-          <w:color w:val="000000"/>
-          <w:sz w:val="23"/>
-          <w:szCs w:val="23"/>
-        </w:rPr>
-        <w:t xml:space="preserve"> by creating instances of them. </w:t>
+        <w:t>Write a main() program to test the book and tape class by creating instances of them</w:t>
+      </w:r>
+      <w:r>
+        <w:rPr>
+          <w:rFonts w:ascii="Times New Roman" w:eastAsiaTheme="minorHAnsi" w:hAnsi="Times New Roman" w:cs="Times New Roman"/>
+          <w:color w:val="000000"/>
+          <w:sz w:val="23"/>
+          <w:szCs w:val="23"/>
+        </w:rPr>
+        <w:t>.</w:t>
+      </w:r>
+      <w:r>
+        <w:rPr>
+          <w:rFonts w:ascii="Times New Roman" w:eastAsiaTheme="minorHAnsi" w:hAnsi="Times New Roman" w:cs="Times New Roman"/>
+          <w:color w:val="000000"/>
+          <w:sz w:val="23"/>
+          <w:szCs w:val="23"/>
+        </w:rPr>
+        <w:t xml:space="preserve"> </w:t>
       </w:r>
     </w:p>
     <w:p>
       <w:pPr>
         <w:pStyle w:val="ListParagraph"/>
+        <w:autoSpaceDE w:val="0"/>
+        <w:autoSpaceDN w:val="0"/>
+        <w:adjustRightInd w:val="0"/>
+        <w:spacing w:after="0" w:line="240" w:lineRule="auto"/>
+        <w:rPr>
+          <w:rFonts w:ascii="Times New Roman" w:eastAsiaTheme="minorHAnsi" w:hAnsi="Times New Roman" w:cs="Times New Roman"/>
+          <w:color w:val="000000"/>
+          <w:sz w:val="23"/>
+          <w:szCs w:val="23"/>
+        </w:rPr>
+      </w:pPr>
+    </w:p>
+    <w:p>
+      <w:pPr>
+        <w:pStyle w:val="ListParagraph"/>
+        <w:numPr>
+          <w:ilvl w:val="0"/>
+          <w:numId w:val="3"/>
+        </w:numPr>
+        <w:autoSpaceDE w:val="0"/>
+        <w:autoSpaceDN w:val="0"/>
+        <w:adjustRightInd w:val="0"/>
+        <w:spacing w:after="0" w:line="240" w:lineRule="auto"/>
+        <w:jc w:val="both"/>
+        <w:rPr>
+          <w:rFonts w:ascii="Times New Roman" w:hAnsi="Times New Roman" w:cs="Times New Roman"/>
+          <w:sz w:val="24"/>
+          <w:szCs w:val="24"/>
+        </w:rPr>
+      </w:pPr>
+      <w:r>
+        <w:rPr>
+          <w:rFonts w:ascii="Times New Roman" w:hAnsi="Times New Roman" w:cs="Times New Roman"/>
+          <w:sz w:val="24"/>
+          <w:szCs w:val="24"/>
+        </w:rPr>
+        <w:t xml:space="preserve">Write a program that declares two classes. The parent class is called Simple that has two data members num1 and num2 to store two numbers. It also has four member functions. </w:t>
+      </w:r>
+    </w:p>
+    <w:p>
+      <w:pPr>
+        <w:autoSpaceDE w:val="0"/>
+        <w:autoSpaceDN w:val="0"/>
+        <w:adjustRightInd w:val="0"/>
+        <w:spacing w:after="0" w:line="240" w:lineRule="auto"/>
+        <w:jc w:val="both"/>
+        <w:rPr>
+          <w:rFonts w:ascii="Times New Roman" w:hAnsi="Times New Roman" w:cs="Times New Roman"/>
+          <w:sz w:val="24"/>
+          <w:szCs w:val="24"/>
+        </w:rPr>
+      </w:pPr>
+    </w:p>
+    <w:p>
+      <w:pPr>
+        <w:autoSpaceDE w:val="0"/>
+        <w:autoSpaceDN w:val="0"/>
+        <w:adjustRightInd w:val="0"/>
+        <w:spacing w:after="0" w:line="240" w:lineRule="auto"/>
+        <w:ind w:left="720"/>
+        <w:jc w:val="both"/>
+        <w:rPr>
+          <w:rFonts w:ascii="Times New Roman" w:hAnsi="Times New Roman" w:cs="Times New Roman"/>
+          <w:sz w:val="24"/>
+          <w:szCs w:val="24"/>
+        </w:rPr>
+      </w:pPr>
+      <w:r>
+        <w:rPr>
+          <w:rFonts w:ascii="Times New Roman" w:hAnsi="Times New Roman" w:cs="Times New Roman"/>
+          <w:sz w:val="24"/>
+          <w:szCs w:val="24"/>
+        </w:rPr>
+        <w:t xml:space="preserve">The add() function adds two numbers and displays the result. </w:t>
+      </w:r>
+    </w:p>
+    <w:p>
+      <w:pPr>
+        <w:autoSpaceDE w:val="0"/>
+        <w:autoSpaceDN w:val="0"/>
+        <w:adjustRightInd w:val="0"/>
+        <w:spacing w:after="0" w:line="240" w:lineRule="auto"/>
+        <w:ind w:left="720"/>
+        <w:jc w:val="both"/>
+        <w:rPr>
+          <w:rFonts w:ascii="Times New Roman" w:hAnsi="Times New Roman" w:cs="Times New Roman"/>
+          <w:sz w:val="24"/>
+          <w:szCs w:val="24"/>
+        </w:rPr>
+      </w:pPr>
+      <w:r>
+        <w:rPr>
+          <w:rFonts w:ascii="Times New Roman" w:hAnsi="Times New Roman" w:cs="Times New Roman"/>
+          <w:sz w:val="24"/>
+          <w:szCs w:val="24"/>
+        </w:rPr>
+        <w:t xml:space="preserve">The sub() function subtracts two numbers and displays the result. </w:t>
+      </w:r>
+    </w:p>
+    <w:p>
+      <w:pPr>
+        <w:autoSpaceDE w:val="0"/>
+        <w:autoSpaceDN w:val="0"/>
+        <w:adjustRightInd w:val="0"/>
+        <w:spacing w:after="0" w:line="240" w:lineRule="auto"/>
+        <w:ind w:left="720"/>
+        <w:jc w:val="both"/>
+        <w:rPr>
+          <w:rFonts w:ascii="Times New Roman" w:hAnsi="Times New Roman" w:cs="Times New Roman"/>
+          <w:sz w:val="24"/>
+          <w:szCs w:val="24"/>
+        </w:rPr>
+      </w:pPr>
+      <w:r>
+        <w:rPr>
+          <w:rFonts w:ascii="Times New Roman" w:hAnsi="Times New Roman" w:cs="Times New Roman"/>
+          <w:sz w:val="24"/>
+          <w:szCs w:val="24"/>
+        </w:rPr>
+        <w:t xml:space="preserve">The mul() function multiplies two numbers and displays the result. </w:t>
+      </w:r>
+    </w:p>
+    <w:p>
+      <w:pPr>
+        <w:autoSpaceDE w:val="0"/>
+        <w:autoSpaceDN w:val="0"/>
+        <w:adjustRightInd w:val="0"/>
+        <w:spacing w:after="0" w:line="240" w:lineRule="auto"/>
+        <w:ind w:left="720"/>
+        <w:jc w:val="both"/>
+        <w:rPr>
+          <w:rFonts w:ascii="Times New Roman" w:hAnsi="Times New Roman" w:cs="Times New Roman"/>
+          <w:sz w:val="24"/>
+          <w:szCs w:val="24"/>
+        </w:rPr>
+      </w:pPr>
+      <w:r>
+        <w:rPr>
+          <w:rFonts w:ascii="Times New Roman" w:hAnsi="Times New Roman" w:cs="Times New Roman"/>
+          <w:sz w:val="24"/>
+          <w:szCs w:val="24"/>
+        </w:rPr>
+        <w:t xml:space="preserve">The div() function divides two numbers and displays the result. </w:t>
+      </w:r>
+    </w:p>
+    <w:p>
+      <w:pPr>
+        <w:autoSpaceDE w:val="0"/>
+        <w:autoSpaceDN w:val="0"/>
+        <w:adjustRightInd w:val="0"/>
+        <w:spacing w:after="0" w:line="240" w:lineRule="auto"/>
+        <w:ind w:left="720"/>
+        <w:jc w:val="both"/>
+        <w:rPr>
+          <w:rFonts w:ascii="Times New Roman" w:hAnsi="Times New Roman" w:cs="Times New Roman"/>
+          <w:sz w:val="24"/>
+          <w:szCs w:val="24"/>
+        </w:rPr>
+      </w:pPr>
+    </w:p>
+    <w:p>
+      <w:pPr>
+        <w:autoSpaceDE w:val="0"/>
+        <w:autoSpaceDN w:val="0"/>
+        <w:adjustRightInd w:val="0"/>
+        <w:spacing w:after="0" w:line="240" w:lineRule="auto"/>
+        <w:ind w:left="720"/>
+        <w:jc w:val="both"/>
+        <w:rPr>
+          <w:rFonts w:ascii="Times New Roman" w:hAnsi="Times New Roman" w:cs="Times New Roman"/>
+          <w:sz w:val="24"/>
+          <w:szCs w:val="24"/>
+        </w:rPr>
+      </w:pPr>
+      <w:r>
+        <w:rPr>
+          <w:rFonts w:ascii="Times New Roman" w:hAnsi="Times New Roman" w:cs="Times New Roman"/>
+          <w:sz w:val="24"/>
+          <w:szCs w:val="24"/>
+        </w:rPr>
+        <w:t>The child class is called VerifiedSimple that overrides all four functions. Each function in the child class checks the value of data members. It calls the corresponding member function in the parent class if the values are greater than 0. Otherwise it displays error message.</w:t>
+      </w:r>
+    </w:p>
+    <w:p>
+      <w:pPr>
+        <w:pStyle w:val="ListParagraph"/>
+        <w:autoSpaceDE w:val="0"/>
+        <w:autoSpaceDN w:val="0"/>
+        <w:adjustRightInd w:val="0"/>
+        <w:spacing w:after="0" w:line="240" w:lineRule="auto"/>
+        <w:rPr>
+          <w:rFonts w:ascii="Times New Roman" w:eastAsiaTheme="minorHAnsi" w:hAnsi="Times New Roman" w:cs="Times New Roman"/>
+          <w:color w:val="000000"/>
+          <w:sz w:val="23"/>
+          <w:szCs w:val="23"/>
+        </w:rPr>
+      </w:pPr>
+    </w:p>
+    <w:p>
+      <w:pPr>
+        <w:pStyle w:val="ListParagraph"/>
+        <w:autoSpaceDE w:val="0"/>
+        <w:autoSpaceDN w:val="0"/>
+        <w:adjustRightInd w:val="0"/>
+        <w:spacing w:after="0" w:line="240" w:lineRule="auto"/>
         <w:rPr>
           <w:rFonts w:ascii="Times New Roman" w:eastAsiaTheme="minorHAnsi" w:hAnsi="Times New Roman" w:cs="Times New Roman"/>
           <w:color w:val="000000"/>
@@ -842,23 +893,7 @@
           <w:rFonts w:ascii="Calibri" w:eastAsia="Times New Roman" w:hAnsi="Calibri" w:cs="Calibri"/>
           <w:color w:val="000000"/>
         </w:rPr>
-        <w:t> that contains Name (String), Age (</w:t>
-      </w:r>
-      <w:proofErr w:type="spellStart"/>
-      <w:r>
-        <w:rPr>
-          <w:rFonts w:ascii="Calibri" w:eastAsia="Times New Roman" w:hAnsi="Calibri" w:cs="Calibri"/>
-          <w:color w:val="000000"/>
-        </w:rPr>
-        <w:t>int</w:t>
-      </w:r>
-      <w:proofErr w:type="spellEnd"/>
-      <w:r>
-        <w:rPr>
-          <w:rFonts w:ascii="Calibri" w:eastAsia="Times New Roman" w:hAnsi="Calibri" w:cs="Calibri"/>
-          <w:color w:val="000000"/>
-        </w:rPr>
-        <w:t>), as data members. This class contains argument constructor which initializes all data members.</w:t>
+        <w:t> that contains Name (String), Age (int), as data members. This class contains argument constructor which initializes all data members.</w:t>
       </w:r>
     </w:p>
     <w:p>
@@ -936,32 +971,7 @@
           <w:rFonts w:ascii="Calibri" w:eastAsia="Times New Roman" w:hAnsi="Calibri" w:cs="Calibri"/>
           <w:color w:val="000000"/>
         </w:rPr>
-        <w:t> that has the manufacturer’s name (String), number of cylinders in the engine (</w:t>
-      </w:r>
-      <w:proofErr w:type="spellStart"/>
-      <w:proofErr w:type="gramStart"/>
-      <w:r>
-        <w:rPr>
-          <w:rFonts w:ascii="Calibri" w:eastAsia="Times New Roman" w:hAnsi="Calibri" w:cs="Calibri"/>
-          <w:color w:val="000000"/>
-        </w:rPr>
-        <w:t>int</w:t>
-      </w:r>
-      <w:proofErr w:type="spellEnd"/>
-      <w:r>
-        <w:rPr>
-          <w:rFonts w:ascii="Calibri" w:eastAsia="Times New Roman" w:hAnsi="Calibri" w:cs="Calibri"/>
-          <w:color w:val="000000"/>
-        </w:rPr>
-        <w:t xml:space="preserve"> )</w:t>
-      </w:r>
-      <w:proofErr w:type="gramEnd"/>
-      <w:r>
-        <w:rPr>
-          <w:rFonts w:ascii="Calibri" w:eastAsia="Times New Roman" w:hAnsi="Calibri" w:cs="Calibri"/>
-          <w:color w:val="000000"/>
-        </w:rPr>
-        <w:t>, and owner (Person). Include argument Constructor to initialize all data members.</w:t>
+        <w:t> that has the manufacturer’s name (String), number of cylinders in the engine (int ), and owner (Person). Include argument Constructor to initialize all data members.</w:t>
       </w:r>
     </w:p>
     <w:p>
@@ -1037,23 +1047,7 @@
           <w:rFonts w:ascii="Calibri" w:eastAsia="Times New Roman" w:hAnsi="Calibri" w:cs="Calibri"/>
           <w:color w:val="000000"/>
         </w:rPr>
-        <w:t> </w:t>
-      </w:r>
-      <w:proofErr w:type="spellStart"/>
-      <w:r>
-        <w:rPr>
-          <w:rFonts w:ascii="Calibri" w:eastAsia="Times New Roman" w:hAnsi="Calibri" w:cs="Calibri"/>
-          <w:color w:val="000000"/>
-        </w:rPr>
-        <w:t>tha</w:t>
-      </w:r>
-      <w:proofErr w:type="spellEnd"/>
-      <w:r>
-        <w:rPr>
-          <w:rFonts w:ascii="Calibri" w:eastAsia="Times New Roman" w:hAnsi="Calibri" w:cs="Calibri"/>
-          <w:color w:val="000000"/>
-        </w:rPr>
-        <w:t> </w:t>
+        <w:t> tha </w:t>
       </w:r>
       <w:r>
         <w:rPr>
@@ -1076,39 +1070,7 @@
           <w:rFonts w:ascii="Calibri" w:eastAsia="Times New Roman" w:hAnsi="Calibri" w:cs="Calibri"/>
           <w:color w:val="000000"/>
         </w:rPr>
-        <w:t> and has the following properties: the load capacity in tons (</w:t>
-      </w:r>
-      <w:proofErr w:type="gramStart"/>
-      <w:r>
-        <w:rPr>
-          <w:rFonts w:ascii="Calibri" w:eastAsia="Times New Roman" w:hAnsi="Calibri" w:cs="Calibri"/>
-          <w:color w:val="000000"/>
-        </w:rPr>
-        <w:t>double )</w:t>
-      </w:r>
-      <w:proofErr w:type="gramEnd"/>
-      <w:r>
-        <w:rPr>
-          <w:rFonts w:ascii="Calibri" w:eastAsia="Times New Roman" w:hAnsi="Calibri" w:cs="Calibri"/>
-          <w:color w:val="000000"/>
-        </w:rPr>
-        <w:t xml:space="preserve"> and towing capacity in pounds (</w:t>
-      </w:r>
-      <w:proofErr w:type="spellStart"/>
-      <w:r>
-        <w:rPr>
-          <w:rFonts w:ascii="Calibri" w:eastAsia="Times New Roman" w:hAnsi="Calibri" w:cs="Calibri"/>
-          <w:color w:val="000000"/>
-        </w:rPr>
-        <w:t>int</w:t>
-      </w:r>
-      <w:proofErr w:type="spellEnd"/>
-      <w:r>
-        <w:rPr>
-          <w:rFonts w:ascii="Calibri" w:eastAsia="Times New Roman" w:hAnsi="Calibri" w:cs="Calibri"/>
-          <w:color w:val="000000"/>
-        </w:rPr>
-        <w:t>). Include argument constructor to initialize all data members. </w:t>
+        <w:t> and has the following properties: the load capacity in tons (double ) and towing capacity in pounds (int). Include argument constructor to initialize all data members. </w:t>
       </w:r>
     </w:p>
     <w:p>
@@ -1140,39 +1102,7 @@
           <w:rFonts w:ascii="Calibri" w:eastAsia="Times New Roman" w:hAnsi="Calibri" w:cs="Calibri"/>
           <w:color w:val="000000"/>
         </w:rPr>
-        <w:t>This class should have a display method that displays the “load capacity of truck”, “towing Capacity</w:t>
-      </w:r>
-      <w:proofErr w:type="gramStart"/>
-      <w:r>
-        <w:rPr>
-          <w:rFonts w:ascii="Calibri" w:eastAsia="Times New Roman" w:hAnsi="Calibri" w:cs="Calibri"/>
-          <w:color w:val="000000"/>
-        </w:rPr>
-        <w:t>” ,</w:t>
-      </w:r>
-      <w:proofErr w:type="gramEnd"/>
-      <w:r>
-        <w:rPr>
-          <w:rFonts w:ascii="Calibri" w:eastAsia="Times New Roman" w:hAnsi="Calibri" w:cs="Calibri"/>
-          <w:color w:val="000000"/>
-        </w:rPr>
-        <w:t xml:space="preserve"> “</w:t>
-      </w:r>
-      <w:proofErr w:type="spellStart"/>
-      <w:r>
-        <w:rPr>
-          <w:rFonts w:ascii="Calibri" w:eastAsia="Times New Roman" w:hAnsi="Calibri" w:cs="Calibri"/>
-          <w:color w:val="000000"/>
-        </w:rPr>
-        <w:t>manufactor’s</w:t>
-      </w:r>
-      <w:proofErr w:type="spellEnd"/>
-      <w:r>
-        <w:rPr>
-          <w:rFonts w:ascii="Calibri" w:eastAsia="Times New Roman" w:hAnsi="Calibri" w:cs="Calibri"/>
-          <w:color w:val="000000"/>
-        </w:rPr>
-        <w:t xml:space="preserve"> name of truck”, number of cylinders in the engine”, “name of the owner of truck” and  “Age of the owner of the truck”.</w:t>
+        <w:t>This class should have a display method that displays the “load capacity of truck”, “towing Capacity” , “manufactor’s name of truck”, number of cylinders in the engine”, “name of the owner of truck” and  “Age of the owner of the truck”.</w:t>
       </w:r>
     </w:p>
     <w:p>
@@ -1185,6 +1115,30 @@
           <w:szCs w:val="23"/>
         </w:rPr>
       </w:pPr>
+    </w:p>
+    <w:p>
+      <w:pPr>
+        <w:pStyle w:val="ListParagraph"/>
+        <w:rPr>
+          <w:rFonts w:ascii="Times New Roman" w:eastAsiaTheme="minorHAnsi" w:hAnsi="Times New Roman" w:cs="Times New Roman"/>
+          <w:color w:val="000000"/>
+          <w:sz w:val="23"/>
+          <w:szCs w:val="23"/>
+        </w:rPr>
+      </w:pPr>
+    </w:p>
+    <w:p>
+      <w:pPr>
+        <w:pStyle w:val="ListParagraph"/>
+        <w:rPr>
+          <w:rFonts w:ascii="Times New Roman" w:eastAsiaTheme="minorHAnsi" w:hAnsi="Times New Roman" w:cs="Times New Roman"/>
+          <w:color w:val="000000"/>
+          <w:sz w:val="23"/>
+          <w:szCs w:val="23"/>
+        </w:rPr>
+      </w:pPr>
+      <w:bookmarkStart w:id="0" w:name="_GoBack"/>
+      <w:bookmarkEnd w:id="0"/>
     </w:p>
     <w:p>
       <w:pPr>
@@ -1221,16 +1175,26 @@
           <w:sz w:val="23"/>
           <w:szCs w:val="23"/>
         </w:rPr>
+        <w:lastRenderedPageBreak/>
+        <w:t xml:space="preserve"> </w:t>
+      </w:r>
+      <w:r>
+        <w:rPr>
+          <w:rFonts w:ascii="Times New Roman" w:eastAsiaTheme="minorHAnsi" w:hAnsi="Times New Roman" w:cs="Times New Roman"/>
+          <w:color w:val="000000"/>
+          <w:sz w:val="23"/>
+          <w:szCs w:val="23"/>
+        </w:rPr>
         <w:t xml:space="preserve">(The Person, Student, Employee, Faculty, and Staff classes) </w:t>
       </w:r>
     </w:p>
     <w:p>
       <w:pPr>
-        <w:autoSpaceDE w:val="0"/>
-        <w:autoSpaceDN w:val="0"/>
-        <w:adjustRightInd w:val="0"/>
-        <w:spacing w:after="0" w:line="240" w:lineRule="auto"/>
-        <w:ind w:left="720"/>
+        <w:pStyle w:val="ListParagraph"/>
+        <w:autoSpaceDE w:val="0"/>
+        <w:autoSpaceDN w:val="0"/>
+        <w:adjustRightInd w:val="0"/>
+        <w:spacing w:after="0" w:line="240" w:lineRule="auto"/>
         <w:rPr>
           <w:rFonts w:ascii="Times New Roman" w:eastAsiaTheme="minorHAnsi" w:hAnsi="Times New Roman" w:cs="Times New Roman"/>
           <w:color w:val="000000"/>
@@ -1250,94 +1214,92 @@
     </w:p>
     <w:p>
       <w:pPr>
-        <w:autoSpaceDE w:val="0"/>
-        <w:autoSpaceDN w:val="0"/>
-        <w:adjustRightInd w:val="0"/>
-        <w:spacing w:after="0" w:line="240" w:lineRule="auto"/>
-        <w:ind w:left="720"/>
-        <w:rPr>
-          <w:rFonts w:ascii="Times New Roman" w:eastAsiaTheme="minorHAnsi" w:hAnsi="Times New Roman" w:cs="Times New Roman"/>
-          <w:color w:val="000000"/>
-          <w:sz w:val="23"/>
-          <w:szCs w:val="23"/>
-        </w:rPr>
-      </w:pPr>
-    </w:p>
-    <w:p>
-      <w:pPr>
-        <w:autoSpaceDE w:val="0"/>
-        <w:autoSpaceDN w:val="0"/>
-        <w:adjustRightInd w:val="0"/>
-        <w:spacing w:after="0" w:line="240" w:lineRule="auto"/>
-        <w:ind w:left="720"/>
-        <w:rPr>
-          <w:rFonts w:ascii="Times New Roman" w:eastAsiaTheme="minorHAnsi" w:hAnsi="Times New Roman" w:cs="Times New Roman"/>
-          <w:color w:val="000000"/>
-          <w:sz w:val="23"/>
-          <w:szCs w:val="23"/>
-        </w:rPr>
-      </w:pPr>
-      <w:r>
-        <w:rPr>
-          <w:rFonts w:ascii="Times New Roman" w:eastAsiaTheme="minorHAnsi" w:hAnsi="Times New Roman" w:cs="Times New Roman"/>
-          <w:color w:val="000000"/>
-          <w:sz w:val="23"/>
-          <w:szCs w:val="23"/>
-        </w:rPr>
-        <w:t xml:space="preserve">A person has a name, address, phone number, and email address. </w:t>
-      </w:r>
-    </w:p>
-    <w:p>
-      <w:pPr>
-        <w:autoSpaceDE w:val="0"/>
-        <w:autoSpaceDN w:val="0"/>
-        <w:adjustRightInd w:val="0"/>
-        <w:spacing w:after="0" w:line="240" w:lineRule="auto"/>
-        <w:ind w:left="720"/>
-        <w:rPr>
-          <w:rFonts w:ascii="Times New Roman" w:eastAsiaTheme="minorHAnsi" w:hAnsi="Times New Roman" w:cs="Times New Roman"/>
-          <w:color w:val="000000"/>
-          <w:sz w:val="23"/>
-          <w:szCs w:val="23"/>
-        </w:rPr>
-      </w:pPr>
-      <w:r>
-        <w:rPr>
-          <w:rFonts w:ascii="Times New Roman" w:eastAsiaTheme="minorHAnsi" w:hAnsi="Times New Roman" w:cs="Times New Roman"/>
-          <w:color w:val="000000"/>
-          <w:sz w:val="23"/>
-          <w:szCs w:val="23"/>
-        </w:rPr>
-        <w:t xml:space="preserve">A student has a </w:t>
-      </w:r>
-      <w:proofErr w:type="gramStart"/>
-      <w:r>
-        <w:rPr>
-          <w:rFonts w:ascii="Times New Roman" w:eastAsiaTheme="minorHAnsi" w:hAnsi="Times New Roman" w:cs="Times New Roman"/>
-          <w:color w:val="000000"/>
-          <w:sz w:val="23"/>
-          <w:szCs w:val="23"/>
-        </w:rPr>
-        <w:t>status</w:t>
-      </w:r>
-      <w:r>
-        <w:rPr>
-          <w:rFonts w:ascii="Times New Roman" w:eastAsiaTheme="minorHAnsi" w:hAnsi="Times New Roman" w:cs="Times New Roman"/>
-          <w:color w:val="000000"/>
-          <w:sz w:val="23"/>
-          <w:szCs w:val="23"/>
-        </w:rPr>
-        <w:t>(</w:t>
-      </w:r>
-      <w:proofErr w:type="gramEnd"/>
-      <w:r>
-        <w:rPr>
-          <w:rFonts w:ascii="Times New Roman" w:eastAsiaTheme="minorHAnsi" w:hAnsi="Times New Roman" w:cs="Times New Roman"/>
-          <w:color w:val="000000"/>
-          <w:sz w:val="23"/>
-          <w:szCs w:val="23"/>
-        </w:rPr>
-        <w:t>String)</w:t>
+        <w:pStyle w:val="ListParagraph"/>
+        <w:autoSpaceDE w:val="0"/>
+        <w:autoSpaceDN w:val="0"/>
+        <w:adjustRightInd w:val="0"/>
+        <w:spacing w:after="0" w:line="240" w:lineRule="auto"/>
+        <w:rPr>
+          <w:rFonts w:ascii="Times New Roman" w:eastAsiaTheme="minorHAnsi" w:hAnsi="Times New Roman" w:cs="Times New Roman"/>
+          <w:color w:val="000000"/>
+          <w:sz w:val="23"/>
+          <w:szCs w:val="23"/>
+        </w:rPr>
+      </w:pPr>
+    </w:p>
+    <w:p>
+      <w:pPr>
+        <w:pStyle w:val="ListParagraph"/>
+        <w:autoSpaceDE w:val="0"/>
+        <w:autoSpaceDN w:val="0"/>
+        <w:adjustRightInd w:val="0"/>
+        <w:spacing w:after="0" w:line="240" w:lineRule="auto"/>
+        <w:rPr>
+          <w:rFonts w:ascii="Times New Roman" w:eastAsiaTheme="minorHAnsi" w:hAnsi="Times New Roman" w:cs="Times New Roman"/>
+          <w:color w:val="000000"/>
+          <w:sz w:val="23"/>
+          <w:szCs w:val="23"/>
+        </w:rPr>
+      </w:pPr>
+      <w:r>
+        <w:rPr>
+          <w:rFonts w:ascii="Times New Roman" w:eastAsiaTheme="minorHAnsi" w:hAnsi="Times New Roman" w:cs="Times New Roman"/>
+          <w:color w:val="000000"/>
+          <w:sz w:val="23"/>
+          <w:szCs w:val="23"/>
+        </w:rPr>
+        <w:t>A person has a name, address</w:t>
+      </w:r>
+      <w:r>
+        <w:rPr>
+          <w:rFonts w:ascii="Times New Roman" w:eastAsiaTheme="minorHAnsi" w:hAnsi="Times New Roman" w:cs="Times New Roman"/>
+          <w:color w:val="000000"/>
+          <w:sz w:val="23"/>
+          <w:szCs w:val="23"/>
+        </w:rPr>
+        <w:t xml:space="preserve"> (Address)</w:t>
+      </w:r>
+      <w:r>
+        <w:rPr>
+          <w:rFonts w:ascii="Times New Roman" w:eastAsiaTheme="minorHAnsi" w:hAnsi="Times New Roman" w:cs="Times New Roman"/>
+          <w:color w:val="000000"/>
+          <w:sz w:val="23"/>
+          <w:szCs w:val="23"/>
+        </w:rPr>
+        <w:t xml:space="preserve">, phone number, and email address. </w:t>
+      </w:r>
+    </w:p>
+    <w:p>
+      <w:pPr>
+        <w:pStyle w:val="ListParagraph"/>
+        <w:autoSpaceDE w:val="0"/>
+        <w:autoSpaceDN w:val="0"/>
+        <w:adjustRightInd w:val="0"/>
+        <w:spacing w:after="0" w:line="240" w:lineRule="auto"/>
+        <w:rPr>
+          <w:rFonts w:ascii="Times New Roman" w:eastAsiaTheme="minorHAnsi" w:hAnsi="Times New Roman" w:cs="Times New Roman"/>
+          <w:color w:val="000000"/>
+          <w:sz w:val="23"/>
+          <w:szCs w:val="23"/>
+        </w:rPr>
+      </w:pPr>
+      <w:r>
+        <w:rPr>
+          <w:rFonts w:ascii="Times New Roman" w:eastAsiaTheme="minorHAnsi" w:hAnsi="Times New Roman" w:cs="Times New Roman"/>
+          <w:color w:val="000000"/>
+          <w:sz w:val="23"/>
+          <w:szCs w:val="23"/>
+        </w:rPr>
+        <w:t>A student has a status</w:t>
+      </w:r>
+      <w:r>
+        <w:rPr>
+          <w:rFonts w:ascii="Times New Roman" w:eastAsiaTheme="minorHAnsi" w:hAnsi="Times New Roman" w:cs="Times New Roman"/>
+          <w:color w:val="000000"/>
+          <w:sz w:val="23"/>
+          <w:szCs w:val="23"/>
+        </w:rPr>
+        <w:t>(String)</w:t>
       </w:r>
       <w:r>
         <w:rPr>
@@ -1351,11 +1313,11 @@
     </w:p>
     <w:p>
       <w:pPr>
-        <w:autoSpaceDE w:val="0"/>
-        <w:autoSpaceDN w:val="0"/>
-        <w:adjustRightInd w:val="0"/>
-        <w:spacing w:after="0" w:line="240" w:lineRule="auto"/>
-        <w:ind w:left="720"/>
+        <w:pStyle w:val="ListParagraph"/>
+        <w:autoSpaceDE w:val="0"/>
+        <w:autoSpaceDN w:val="0"/>
+        <w:adjustRightInd w:val="0"/>
+        <w:spacing w:after="0" w:line="240" w:lineRule="auto"/>
         <w:rPr>
           <w:rFonts w:ascii="Times New Roman" w:eastAsiaTheme="minorHAnsi" w:hAnsi="Times New Roman" w:cs="Times New Roman"/>
           <w:color w:val="000000"/>
@@ -1375,11 +1337,11 @@
     </w:p>
     <w:p>
       <w:pPr>
-        <w:autoSpaceDE w:val="0"/>
-        <w:autoSpaceDN w:val="0"/>
-        <w:adjustRightInd w:val="0"/>
-        <w:spacing w:after="0" w:line="240" w:lineRule="auto"/>
-        <w:ind w:left="720"/>
+        <w:pStyle w:val="ListParagraph"/>
+        <w:autoSpaceDE w:val="0"/>
+        <w:autoSpaceDN w:val="0"/>
+        <w:adjustRightInd w:val="0"/>
+        <w:spacing w:after="0" w:line="240" w:lineRule="auto"/>
         <w:rPr>
           <w:rFonts w:ascii="Times New Roman" w:eastAsiaTheme="minorHAnsi" w:hAnsi="Times New Roman" w:cs="Times New Roman"/>
           <w:color w:val="000000"/>
@@ -1399,11 +1361,11 @@
     </w:p>
     <w:p>
       <w:pPr>
-        <w:autoSpaceDE w:val="0"/>
-        <w:autoSpaceDN w:val="0"/>
-        <w:adjustRightInd w:val="0"/>
-        <w:spacing w:after="0" w:line="240" w:lineRule="auto"/>
-        <w:ind w:left="720"/>
+        <w:pStyle w:val="ListParagraph"/>
+        <w:autoSpaceDE w:val="0"/>
+        <w:autoSpaceDN w:val="0"/>
+        <w:adjustRightInd w:val="0"/>
+        <w:spacing w:after="0" w:line="240" w:lineRule="auto"/>
         <w:rPr>
           <w:rFonts w:ascii="Times New Roman" w:eastAsiaTheme="minorHAnsi" w:hAnsi="Times New Roman" w:cs="Times New Roman"/>
           <w:color w:val="000000"/>
@@ -1423,80 +1385,200 @@
     </w:p>
     <w:p>
       <w:pPr>
-        <w:autoSpaceDE w:val="0"/>
-        <w:autoSpaceDN w:val="0"/>
-        <w:adjustRightInd w:val="0"/>
-        <w:spacing w:after="0" w:line="240" w:lineRule="auto"/>
-        <w:ind w:left="720"/>
-        <w:rPr>
-          <w:rFonts w:ascii="Times New Roman" w:eastAsiaTheme="minorHAnsi" w:hAnsi="Times New Roman" w:cs="Times New Roman"/>
-          <w:color w:val="000000"/>
-          <w:sz w:val="23"/>
-          <w:szCs w:val="23"/>
-        </w:rPr>
-      </w:pPr>
-    </w:p>
-    <w:p>
-      <w:pPr>
-        <w:autoSpaceDE w:val="0"/>
-        <w:autoSpaceDN w:val="0"/>
-        <w:adjustRightInd w:val="0"/>
-        <w:spacing w:after="0" w:line="240" w:lineRule="auto"/>
-        <w:ind w:left="720"/>
-        <w:rPr>
-          <w:rFonts w:ascii="Times New Roman" w:eastAsiaTheme="minorHAnsi" w:hAnsi="Times New Roman" w:cs="Times New Roman"/>
-          <w:color w:val="000000"/>
-          <w:sz w:val="23"/>
-          <w:szCs w:val="23"/>
-        </w:rPr>
-      </w:pPr>
-      <w:r>
-        <w:rPr>
-          <w:rFonts w:ascii="Times New Roman" w:eastAsiaTheme="minorHAnsi" w:hAnsi="Times New Roman" w:cs="Times New Roman"/>
-          <w:color w:val="000000"/>
-          <w:sz w:val="23"/>
-          <w:szCs w:val="23"/>
-        </w:rPr>
-        <w:t>Create display function in each class.</w:t>
-      </w:r>
-    </w:p>
-    <w:p>
-      <w:pPr>
-        <w:autoSpaceDE w:val="0"/>
-        <w:autoSpaceDN w:val="0"/>
-        <w:adjustRightInd w:val="0"/>
-        <w:spacing w:after="0" w:line="240" w:lineRule="auto"/>
-        <w:ind w:left="720"/>
-        <w:rPr>
-          <w:rFonts w:ascii="Times New Roman" w:eastAsiaTheme="minorHAnsi" w:hAnsi="Times New Roman" w:cs="Times New Roman"/>
-          <w:color w:val="000000"/>
-          <w:sz w:val="23"/>
-          <w:szCs w:val="23"/>
-        </w:rPr>
-      </w:pPr>
-    </w:p>
-    <w:p>
-      <w:pPr>
-        <w:autoSpaceDE w:val="0"/>
-        <w:autoSpaceDN w:val="0"/>
-        <w:adjustRightInd w:val="0"/>
-        <w:spacing w:after="0" w:line="240" w:lineRule="auto"/>
-        <w:ind w:left="720"/>
-        <w:rPr>
-          <w:rFonts w:ascii="Times New Roman" w:eastAsiaTheme="minorHAnsi" w:hAnsi="Times New Roman" w:cs="Times New Roman"/>
-          <w:color w:val="000000"/>
-          <w:sz w:val="23"/>
-          <w:szCs w:val="23"/>
-        </w:rPr>
-      </w:pPr>
-    </w:p>
-    <w:p>
-      <w:pPr>
-        <w:autoSpaceDE w:val="0"/>
-        <w:autoSpaceDN w:val="0"/>
-        <w:adjustRightInd w:val="0"/>
-        <w:spacing w:after="0" w:line="240" w:lineRule="auto"/>
-        <w:ind w:left="720"/>
+        <w:pStyle w:val="ListParagraph"/>
+        <w:autoSpaceDE w:val="0"/>
+        <w:autoSpaceDN w:val="0"/>
+        <w:adjustRightInd w:val="0"/>
+        <w:spacing w:after="0" w:line="240" w:lineRule="auto"/>
+        <w:rPr>
+          <w:rFonts w:ascii="Times New Roman" w:eastAsiaTheme="minorHAnsi" w:hAnsi="Times New Roman" w:cs="Times New Roman"/>
+          <w:color w:val="000000"/>
+          <w:sz w:val="23"/>
+          <w:szCs w:val="23"/>
+        </w:rPr>
+      </w:pPr>
+    </w:p>
+    <w:p>
+      <w:pPr>
+        <w:pStyle w:val="ListParagraph"/>
+        <w:autoSpaceDE w:val="0"/>
+        <w:autoSpaceDN w:val="0"/>
+        <w:adjustRightInd w:val="0"/>
+        <w:spacing w:after="0" w:line="240" w:lineRule="auto"/>
+        <w:rPr>
+          <w:rFonts w:ascii="Times New Roman" w:eastAsiaTheme="minorHAnsi" w:hAnsi="Times New Roman" w:cs="Times New Roman"/>
+          <w:b/>
+          <w:color w:val="000000"/>
+          <w:sz w:val="23"/>
+          <w:szCs w:val="23"/>
+        </w:rPr>
+      </w:pPr>
+      <w:r>
+        <w:rPr>
+          <w:rFonts w:ascii="Times New Roman" w:eastAsiaTheme="minorHAnsi" w:hAnsi="Times New Roman" w:cs="Times New Roman"/>
+          <w:b/>
+          <w:color w:val="000000"/>
+          <w:sz w:val="23"/>
+          <w:szCs w:val="23"/>
+        </w:rPr>
+        <w:t xml:space="preserve">Create display function </w:t>
+      </w:r>
+      <w:r>
+        <w:rPr>
+          <w:rFonts w:ascii="Times New Roman" w:eastAsiaTheme="minorHAnsi" w:hAnsi="Times New Roman" w:cs="Times New Roman"/>
+          <w:b/>
+          <w:color w:val="000000"/>
+          <w:sz w:val="23"/>
+          <w:szCs w:val="23"/>
+        </w:rPr>
+        <w:t xml:space="preserve">only </w:t>
+      </w:r>
+      <w:r>
+        <w:rPr>
+          <w:rFonts w:ascii="Times New Roman" w:eastAsiaTheme="minorHAnsi" w:hAnsi="Times New Roman" w:cs="Times New Roman"/>
+          <w:b/>
+          <w:color w:val="000000"/>
+          <w:sz w:val="23"/>
+          <w:szCs w:val="23"/>
+        </w:rPr>
+        <w:t xml:space="preserve">in </w:t>
+      </w:r>
+      <w:r>
+        <w:rPr>
+          <w:rFonts w:ascii="Times New Roman" w:eastAsiaTheme="minorHAnsi" w:hAnsi="Times New Roman" w:cs="Times New Roman"/>
+          <w:b/>
+          <w:color w:val="000000"/>
+          <w:sz w:val="23"/>
+          <w:szCs w:val="23"/>
+        </w:rPr>
+        <w:t xml:space="preserve">faculty and Staff </w:t>
+      </w:r>
+      <w:r>
+        <w:rPr>
+          <w:rFonts w:ascii="Times New Roman" w:eastAsiaTheme="minorHAnsi" w:hAnsi="Times New Roman" w:cs="Times New Roman"/>
+          <w:b/>
+          <w:color w:val="000000"/>
+          <w:sz w:val="23"/>
+          <w:szCs w:val="23"/>
+        </w:rPr>
+        <w:t>class</w:t>
+      </w:r>
+      <w:r>
+        <w:rPr>
+          <w:rFonts w:ascii="Times New Roman" w:eastAsiaTheme="minorHAnsi" w:hAnsi="Times New Roman" w:cs="Times New Roman"/>
+          <w:b/>
+          <w:color w:val="000000"/>
+          <w:sz w:val="23"/>
+          <w:szCs w:val="23"/>
+        </w:rPr>
+        <w:t xml:space="preserve"> only</w:t>
+      </w:r>
+      <w:r>
+        <w:rPr>
+          <w:rFonts w:ascii="Times New Roman" w:eastAsiaTheme="minorHAnsi" w:hAnsi="Times New Roman" w:cs="Times New Roman"/>
+          <w:b/>
+          <w:color w:val="000000"/>
+          <w:sz w:val="23"/>
+          <w:szCs w:val="23"/>
+        </w:rPr>
+        <w:t>.</w:t>
+      </w:r>
+    </w:p>
+    <w:p>
+      <w:pPr>
+        <w:pStyle w:val="ListParagraph"/>
+        <w:autoSpaceDE w:val="0"/>
+        <w:autoSpaceDN w:val="0"/>
+        <w:adjustRightInd w:val="0"/>
+        <w:spacing w:after="0" w:line="240" w:lineRule="auto"/>
+        <w:rPr>
+          <w:rFonts w:ascii="Times New Roman" w:eastAsiaTheme="minorHAnsi" w:hAnsi="Times New Roman" w:cs="Times New Roman"/>
+          <w:color w:val="000000"/>
+          <w:sz w:val="23"/>
+          <w:szCs w:val="23"/>
+        </w:rPr>
+      </w:pPr>
+      <w:r>
+        <w:rPr>
+          <w:rFonts w:ascii="Times New Roman" w:eastAsiaTheme="minorHAnsi" w:hAnsi="Times New Roman" w:cs="Times New Roman"/>
+          <w:color w:val="000000"/>
+          <w:sz w:val="23"/>
+          <w:szCs w:val="23"/>
+        </w:rPr>
+        <w:t xml:space="preserve">Keep Data members </w:t>
+      </w:r>
+      <w:r>
+        <w:rPr>
+          <w:rFonts w:ascii="Times New Roman" w:eastAsiaTheme="minorHAnsi" w:hAnsi="Times New Roman" w:cs="Times New Roman"/>
+          <w:b/>
+          <w:color w:val="000000"/>
+          <w:sz w:val="23"/>
+          <w:szCs w:val="23"/>
+        </w:rPr>
+        <w:t>private</w:t>
+      </w:r>
+      <w:r>
+        <w:rPr>
+          <w:rFonts w:ascii="Times New Roman" w:eastAsiaTheme="minorHAnsi" w:hAnsi="Times New Roman" w:cs="Times New Roman"/>
+          <w:color w:val="000000"/>
+          <w:sz w:val="23"/>
+          <w:szCs w:val="23"/>
+        </w:rPr>
+        <w:t xml:space="preserve">. </w:t>
+      </w:r>
+    </w:p>
+    <w:p>
+      <w:pPr>
+        <w:pStyle w:val="ListParagraph"/>
+        <w:autoSpaceDE w:val="0"/>
+        <w:autoSpaceDN w:val="0"/>
+        <w:adjustRightInd w:val="0"/>
+        <w:spacing w:after="0" w:line="240" w:lineRule="auto"/>
+        <w:rPr>
+          <w:rFonts w:ascii="Times New Roman" w:eastAsiaTheme="minorHAnsi" w:hAnsi="Times New Roman" w:cs="Times New Roman"/>
+          <w:color w:val="000000"/>
+          <w:sz w:val="23"/>
+          <w:szCs w:val="23"/>
+        </w:rPr>
+      </w:pPr>
+    </w:p>
+    <w:p>
+      <w:pPr>
+        <w:pStyle w:val="ListParagraph"/>
+        <w:autoSpaceDE w:val="0"/>
+        <w:autoSpaceDN w:val="0"/>
+        <w:adjustRightInd w:val="0"/>
+        <w:spacing w:after="0" w:line="240" w:lineRule="auto"/>
+        <w:rPr>
+          <w:rFonts w:ascii="Times New Roman" w:eastAsiaTheme="minorHAnsi" w:hAnsi="Times New Roman" w:cs="Times New Roman"/>
+          <w:color w:val="000000"/>
+          <w:sz w:val="23"/>
+          <w:szCs w:val="23"/>
+        </w:rPr>
+      </w:pPr>
+    </w:p>
+    <w:p>
+      <w:pPr>
+        <w:pStyle w:val="ListParagraph"/>
+        <w:autoSpaceDE w:val="0"/>
+        <w:autoSpaceDN w:val="0"/>
+        <w:adjustRightInd w:val="0"/>
+        <w:spacing w:after="0" w:line="240" w:lineRule="auto"/>
+        <w:rPr>
+          <w:rFonts w:ascii="Times New Roman" w:eastAsiaTheme="minorHAnsi" w:hAnsi="Times New Roman" w:cs="Times New Roman"/>
+          <w:color w:val="000000"/>
+          <w:sz w:val="23"/>
+          <w:szCs w:val="23"/>
+        </w:rPr>
+      </w:pPr>
+    </w:p>
+    <w:p>
+      <w:pPr>
+        <w:pStyle w:val="ListParagraph"/>
+        <w:autoSpaceDE w:val="0"/>
+        <w:autoSpaceDN w:val="0"/>
+        <w:adjustRightInd w:val="0"/>
+        <w:spacing w:after="0" w:line="240" w:lineRule="auto"/>
         <w:rPr>
           <w:rFonts w:ascii="Times New Roman" w:eastAsiaTheme="minorHAnsi" w:hAnsi="Times New Roman" w:cs="Times New Roman"/>
           <w:color w:val="000000"/>
@@ -1520,7 +1602,7 @@
   <w:abstractNum w:abstractNumId="0">
     <w:nsid w:val="061B6E09"/>
     <w:multiLevelType w:val="hybridMultilevel"/>
-    <w:tmpl w:val="849CF8A8"/>
+    <w:tmpl w:val="7C705446"/>
     <w:lvl w:ilvl="0" w:tplc="75D0428A">
       <w:start w:val="1"/>
       <w:numFmt w:val="decimal"/>
@@ -1787,92 +1869,6 @@
     </w:lvl>
   </w:abstractNum>
   <w:abstractNum w:abstractNumId="3">
-    <w:nsid w:val="39C50367"/>
-    <w:multiLevelType w:val="hybridMultilevel"/>
-    <w:tmpl w:val="62C0EC9E"/>
-    <w:lvl w:ilvl="0" w:tplc="0409000F">
-      <w:start w:val="1"/>
-      <w:numFmt w:val="decimal"/>
-      <w:lvlText w:val="%1."/>
-      <w:lvlJc w:val="left"/>
-      <w:pPr>
-        <w:ind w:left="1500" w:hanging="360"/>
-      </w:pPr>
-    </w:lvl>
-    <w:lvl w:ilvl="1" w:tplc="04090019" w:tentative="1">
-      <w:start w:val="1"/>
-      <w:numFmt w:val="lowerLetter"/>
-      <w:lvlText w:val="%2."/>
-      <w:lvlJc w:val="left"/>
-      <w:pPr>
-        <w:ind w:left="2220" w:hanging="360"/>
-      </w:pPr>
-    </w:lvl>
-    <w:lvl w:ilvl="2" w:tplc="0409001B" w:tentative="1">
-      <w:start w:val="1"/>
-      <w:numFmt w:val="lowerRoman"/>
-      <w:lvlText w:val="%3."/>
-      <w:lvlJc w:val="right"/>
-      <w:pPr>
-        <w:ind w:left="2940" w:hanging="180"/>
-      </w:pPr>
-    </w:lvl>
-    <w:lvl w:ilvl="3" w:tplc="0409000F" w:tentative="1">
-      <w:start w:val="1"/>
-      <w:numFmt w:val="decimal"/>
-      <w:lvlText w:val="%4."/>
-      <w:lvlJc w:val="left"/>
-      <w:pPr>
-        <w:ind w:left="3660" w:hanging="360"/>
-      </w:pPr>
-    </w:lvl>
-    <w:lvl w:ilvl="4" w:tplc="04090019" w:tentative="1">
-      <w:start w:val="1"/>
-      <w:numFmt w:val="lowerLetter"/>
-      <w:lvlText w:val="%5."/>
-      <w:lvlJc w:val="left"/>
-      <w:pPr>
-        <w:ind w:left="4380" w:hanging="360"/>
-      </w:pPr>
-    </w:lvl>
-    <w:lvl w:ilvl="5" w:tplc="0409001B" w:tentative="1">
-      <w:start w:val="1"/>
-      <w:numFmt w:val="lowerRoman"/>
-      <w:lvlText w:val="%6."/>
-      <w:lvlJc w:val="right"/>
-      <w:pPr>
-        <w:ind w:left="5100" w:hanging="180"/>
-      </w:pPr>
-    </w:lvl>
-    <w:lvl w:ilvl="6" w:tplc="0409000F" w:tentative="1">
-      <w:start w:val="1"/>
-      <w:numFmt w:val="decimal"/>
-      <w:lvlText w:val="%7."/>
-      <w:lvlJc w:val="left"/>
-      <w:pPr>
-        <w:ind w:left="5820" w:hanging="360"/>
-      </w:pPr>
-    </w:lvl>
-    <w:lvl w:ilvl="7" w:tplc="04090019" w:tentative="1">
-      <w:start w:val="1"/>
-      <w:numFmt w:val="lowerLetter"/>
-      <w:lvlText w:val="%8."/>
-      <w:lvlJc w:val="left"/>
-      <w:pPr>
-        <w:ind w:left="6540" w:hanging="360"/>
-      </w:pPr>
-    </w:lvl>
-    <w:lvl w:ilvl="8" w:tplc="0409001B" w:tentative="1">
-      <w:start w:val="1"/>
-      <w:numFmt w:val="lowerRoman"/>
-      <w:lvlText w:val="%9."/>
-      <w:lvlJc w:val="right"/>
-      <w:pPr>
-        <w:ind w:left="7260" w:hanging="180"/>
-      </w:pPr>
-    </w:lvl>
-  </w:abstractNum>
-  <w:abstractNum w:abstractNumId="4">
     <w:nsid w:val="4577236A"/>
     <w:multiLevelType w:val="hybridMultilevel"/>
     <w:tmpl w:val="025868A6"/>
@@ -1961,7 +1957,7 @@
       </w:pPr>
     </w:lvl>
   </w:abstractNum>
-  <w:abstractNum w:abstractNumId="5">
+  <w:abstractNum w:abstractNumId="4">
     <w:nsid w:val="596657C6"/>
     <w:multiLevelType w:val="hybridMultilevel"/>
     <w:tmpl w:val="C1E045F8"/>
@@ -2073,7 +2069,7 @@
       </w:rPr>
     </w:lvl>
   </w:abstractNum>
-  <w:abstractNum w:abstractNumId="6">
+  <w:abstractNum w:abstractNumId="5">
     <w:nsid w:val="5F39611D"/>
     <w:multiLevelType w:val="hybridMultilevel"/>
     <w:tmpl w:val="59D2671A"/>
@@ -2164,7 +2160,7 @@
       </w:pPr>
     </w:lvl>
   </w:abstractNum>
-  <w:abstractNum w:abstractNumId="7">
+  <w:abstractNum w:abstractNumId="6">
     <w:nsid w:val="64F84D63"/>
     <w:multiLevelType w:val="hybridMultilevel"/>
     <w:tmpl w:val="88D860D4"/>
@@ -2253,219 +2249,219 @@
       </w:pPr>
     </w:lvl>
   </w:abstractNum>
-  <w:abstractNum w:abstractNumId="8">
-    <w:nsid w:val="6C5D0AE3"/>
-    <w:multiLevelType w:val="multilevel"/>
-    <w:tmpl w:val="B7826552"/>
-    <w:lvl w:ilvl="0">
+  <w:abstractNum w:abstractNumId="7">
+    <w:nsid w:val="6FD209AC"/>
+    <w:multiLevelType w:val="hybridMultilevel"/>
+    <w:tmpl w:val="533485C0"/>
+    <w:lvl w:ilvl="0" w:tplc="0409000F">
       <w:start w:val="1"/>
       <w:numFmt w:val="decimal"/>
       <w:lvlText w:val="%1."/>
       <w:lvlJc w:val="left"/>
       <w:pPr>
+        <w:ind w:left="720" w:hanging="360"/>
+      </w:pPr>
+    </w:lvl>
+    <w:lvl w:ilvl="1" w:tplc="04090019" w:tentative="1">
+      <w:start w:val="1"/>
+      <w:numFmt w:val="lowerLetter"/>
+      <w:lvlText w:val="%2."/>
+      <w:lvlJc w:val="left"/>
+      <w:pPr>
+        <w:ind w:left="1440" w:hanging="360"/>
+      </w:pPr>
+    </w:lvl>
+    <w:lvl w:ilvl="2" w:tplc="0409001B" w:tentative="1">
+      <w:start w:val="1"/>
+      <w:numFmt w:val="lowerRoman"/>
+      <w:lvlText w:val="%3."/>
+      <w:lvlJc w:val="right"/>
+      <w:pPr>
+        <w:ind w:left="2160" w:hanging="180"/>
+      </w:pPr>
+    </w:lvl>
+    <w:lvl w:ilvl="3" w:tplc="0409000F" w:tentative="1">
+      <w:start w:val="1"/>
+      <w:numFmt w:val="decimal"/>
+      <w:lvlText w:val="%4."/>
+      <w:lvlJc w:val="left"/>
+      <w:pPr>
+        <w:ind w:left="2880" w:hanging="360"/>
+      </w:pPr>
+    </w:lvl>
+    <w:lvl w:ilvl="4" w:tplc="04090019" w:tentative="1">
+      <w:start w:val="1"/>
+      <w:numFmt w:val="lowerLetter"/>
+      <w:lvlText w:val="%5."/>
+      <w:lvlJc w:val="left"/>
+      <w:pPr>
+        <w:ind w:left="3600" w:hanging="360"/>
+      </w:pPr>
+    </w:lvl>
+    <w:lvl w:ilvl="5" w:tplc="0409001B" w:tentative="1">
+      <w:start w:val="1"/>
+      <w:numFmt w:val="lowerRoman"/>
+      <w:lvlText w:val="%6."/>
+      <w:lvlJc w:val="right"/>
+      <w:pPr>
+        <w:ind w:left="4320" w:hanging="180"/>
+      </w:pPr>
+    </w:lvl>
+    <w:lvl w:ilvl="6" w:tplc="0409000F" w:tentative="1">
+      <w:start w:val="1"/>
+      <w:numFmt w:val="decimal"/>
+      <w:lvlText w:val="%7."/>
+      <w:lvlJc w:val="left"/>
+      <w:pPr>
+        <w:ind w:left="5040" w:hanging="360"/>
+      </w:pPr>
+    </w:lvl>
+    <w:lvl w:ilvl="7" w:tplc="04090019" w:tentative="1">
+      <w:start w:val="1"/>
+      <w:numFmt w:val="lowerLetter"/>
+      <w:lvlText w:val="%8."/>
+      <w:lvlJc w:val="left"/>
+      <w:pPr>
+        <w:ind w:left="5760" w:hanging="360"/>
+      </w:pPr>
+    </w:lvl>
+    <w:lvl w:ilvl="8" w:tplc="0409001B" w:tentative="1">
+      <w:start w:val="1"/>
+      <w:numFmt w:val="lowerRoman"/>
+      <w:lvlText w:val="%9."/>
+      <w:lvlJc w:val="right"/>
+      <w:pPr>
+        <w:ind w:left="6480" w:hanging="180"/>
+      </w:pPr>
+    </w:lvl>
+  </w:abstractNum>
+  <w:abstractNum w:abstractNumId="8">
+    <w:nsid w:val="7FDF5456"/>
+    <w:multiLevelType w:val="multilevel"/>
+    <w:tmpl w:val="39DE8CD0"/>
+    <w:lvl w:ilvl="0">
+      <w:start w:val="1"/>
+      <w:numFmt w:val="decimal"/>
+      <w:lvlText w:val="%1."/>
+      <w:lvlJc w:val="left"/>
+      <w:pPr>
         <w:tabs>
-          <w:tab w:val="num" w:pos="720"/>
+          <w:tab w:val="num" w:pos="360"/>
         </w:tabs>
-        <w:ind w:left="720" w:hanging="360"/>
-      </w:pPr>
-    </w:lvl>
-    <w:lvl w:ilvl="1" w:tentative="1">
+        <w:ind w:left="360" w:hanging="360"/>
+      </w:pPr>
+    </w:lvl>
+    <w:lvl w:ilvl="1">
       <w:start w:val="1"/>
       <w:numFmt w:val="decimal"/>
-      <w:lvlText w:val="%2."/>
-      <w:lvlJc w:val="left"/>
+      <w:lvlText w:val="%1.%2."/>
+      <w:lvlJc w:val="left"/>
+      <w:pPr>
+        <w:tabs>
+          <w:tab w:val="num" w:pos="792"/>
+        </w:tabs>
+        <w:ind w:left="792" w:hanging="432"/>
+      </w:pPr>
+    </w:lvl>
+    <w:lvl w:ilvl="2">
+      <w:start w:val="1"/>
+      <w:numFmt w:val="lowerRoman"/>
+      <w:lvlText w:val="%3."/>
+      <w:lvlJc w:val="right"/>
       <w:pPr>
         <w:tabs>
           <w:tab w:val="num" w:pos="1440"/>
         </w:tabs>
-        <w:ind w:left="1440" w:hanging="360"/>
-      </w:pPr>
-    </w:lvl>
-    <w:lvl w:ilvl="2" w:tentative="1">
+        <w:ind w:left="1224" w:hanging="504"/>
+      </w:pPr>
+    </w:lvl>
+    <w:lvl w:ilvl="3">
       <w:start w:val="1"/>
       <w:numFmt w:val="decimal"/>
-      <w:lvlText w:val="%3."/>
+      <w:lvlText w:val="%1.%2.%3.%4."/>
       <w:lvlJc w:val="left"/>
       <w:pPr>
         <w:tabs>
-          <w:tab w:val="num" w:pos="2160"/>
+          <w:tab w:val="num" w:pos="1800"/>
         </w:tabs>
-        <w:ind w:left="2160" w:hanging="360"/>
-      </w:pPr>
-    </w:lvl>
-    <w:lvl w:ilvl="3" w:tentative="1">
+        <w:ind w:left="1728" w:hanging="648"/>
+      </w:pPr>
+    </w:lvl>
+    <w:lvl w:ilvl="4">
       <w:start w:val="1"/>
       <w:numFmt w:val="decimal"/>
-      <w:lvlText w:val="%4."/>
+      <w:lvlText w:val="%1.%2.%3.%4.%5."/>
+      <w:lvlJc w:val="left"/>
+      <w:pPr>
+        <w:tabs>
+          <w:tab w:val="num" w:pos="2520"/>
+        </w:tabs>
+        <w:ind w:left="2232" w:hanging="792"/>
+      </w:pPr>
+    </w:lvl>
+    <w:lvl w:ilvl="5">
+      <w:start w:val="1"/>
+      <w:numFmt w:val="decimal"/>
+      <w:lvlText w:val="%1.%2.%3.%4.%5.%6."/>
       <w:lvlJc w:val="left"/>
       <w:pPr>
         <w:tabs>
           <w:tab w:val="num" w:pos="2880"/>
         </w:tabs>
-        <w:ind w:left="2880" w:hanging="360"/>
-      </w:pPr>
-    </w:lvl>
-    <w:lvl w:ilvl="4" w:tentative="1">
+        <w:ind w:left="2736" w:hanging="936"/>
+      </w:pPr>
+    </w:lvl>
+    <w:lvl w:ilvl="6">
       <w:start w:val="1"/>
       <w:numFmt w:val="decimal"/>
-      <w:lvlText w:val="%5."/>
+      <w:lvlText w:val="%1.%2.%3.%4.%5.%6.%7."/>
       <w:lvlJc w:val="left"/>
       <w:pPr>
         <w:tabs>
           <w:tab w:val="num" w:pos="3600"/>
         </w:tabs>
-        <w:ind w:left="3600" w:hanging="360"/>
-      </w:pPr>
-    </w:lvl>
-    <w:lvl w:ilvl="5" w:tentative="1">
+        <w:ind w:left="3240" w:hanging="1080"/>
+      </w:pPr>
+    </w:lvl>
+    <w:lvl w:ilvl="7">
       <w:start w:val="1"/>
       <w:numFmt w:val="decimal"/>
-      <w:lvlText w:val="%6."/>
+      <w:lvlText w:val="%1.%2.%3.%4.%5.%6.%7.%8."/>
       <w:lvlJc w:val="left"/>
       <w:pPr>
         <w:tabs>
-          <w:tab w:val="num" w:pos="4320"/>
+          <w:tab w:val="num" w:pos="3960"/>
         </w:tabs>
-        <w:ind w:left="4320" w:hanging="360"/>
-      </w:pPr>
-    </w:lvl>
-    <w:lvl w:ilvl="6" w:tentative="1">
+        <w:ind w:left="3744" w:hanging="1224"/>
+      </w:pPr>
+    </w:lvl>
+    <w:lvl w:ilvl="8">
       <w:start w:val="1"/>
       <w:numFmt w:val="decimal"/>
-      <w:lvlText w:val="%7."/>
+      <w:lvlText w:val="%1.%2.%3.%4.%5.%6.%7.%8.%9."/>
       <w:lvlJc w:val="left"/>
       <w:pPr>
         <w:tabs>
-          <w:tab w:val="num" w:pos="5040"/>
+          <w:tab w:val="num" w:pos="4680"/>
         </w:tabs>
-        <w:ind w:left="5040" w:hanging="360"/>
-      </w:pPr>
-    </w:lvl>
-    <w:lvl w:ilvl="7" w:tentative="1">
-      <w:start w:val="1"/>
-      <w:numFmt w:val="decimal"/>
-      <w:lvlText w:val="%8."/>
-      <w:lvlJc w:val="left"/>
-      <w:pPr>
-        <w:tabs>
-          <w:tab w:val="num" w:pos="5760"/>
-        </w:tabs>
-        <w:ind w:left="5760" w:hanging="360"/>
-      </w:pPr>
-    </w:lvl>
-    <w:lvl w:ilvl="8" w:tentative="1">
-      <w:start w:val="1"/>
-      <w:numFmt w:val="decimal"/>
-      <w:lvlText w:val="%9."/>
-      <w:lvlJc w:val="left"/>
-      <w:pPr>
-        <w:tabs>
-          <w:tab w:val="num" w:pos="6480"/>
-        </w:tabs>
-        <w:ind w:left="6480" w:hanging="360"/>
-      </w:pPr>
-    </w:lvl>
-  </w:abstractNum>
-  <w:abstractNum w:abstractNumId="9">
-    <w:nsid w:val="6DA179B8"/>
-    <w:multiLevelType w:val="hybridMultilevel"/>
-    <w:tmpl w:val="C56A10B6"/>
-    <w:lvl w:ilvl="0" w:tplc="0409000F">
-      <w:start w:val="1"/>
-      <w:numFmt w:val="decimal"/>
-      <w:lvlText w:val="%1."/>
-      <w:lvlJc w:val="left"/>
-      <w:pPr>
-        <w:ind w:left="2220" w:hanging="360"/>
-      </w:pPr>
-    </w:lvl>
-    <w:lvl w:ilvl="1" w:tplc="04090019" w:tentative="1">
-      <w:start w:val="1"/>
-      <w:numFmt w:val="lowerLetter"/>
-      <w:lvlText w:val="%2."/>
-      <w:lvlJc w:val="left"/>
-      <w:pPr>
-        <w:ind w:left="2940" w:hanging="360"/>
-      </w:pPr>
-    </w:lvl>
-    <w:lvl w:ilvl="2" w:tplc="0409001B" w:tentative="1">
-      <w:start w:val="1"/>
-      <w:numFmt w:val="lowerRoman"/>
-      <w:lvlText w:val="%3."/>
-      <w:lvlJc w:val="right"/>
-      <w:pPr>
-        <w:ind w:left="3660" w:hanging="180"/>
-      </w:pPr>
-    </w:lvl>
-    <w:lvl w:ilvl="3" w:tplc="0409000F" w:tentative="1">
-      <w:start w:val="1"/>
-      <w:numFmt w:val="decimal"/>
-      <w:lvlText w:val="%4."/>
-      <w:lvlJc w:val="left"/>
-      <w:pPr>
-        <w:ind w:left="4380" w:hanging="360"/>
-      </w:pPr>
-    </w:lvl>
-    <w:lvl w:ilvl="4" w:tplc="04090019" w:tentative="1">
-      <w:start w:val="1"/>
-      <w:numFmt w:val="lowerLetter"/>
-      <w:lvlText w:val="%5."/>
-      <w:lvlJc w:val="left"/>
-      <w:pPr>
-        <w:ind w:left="5100" w:hanging="360"/>
-      </w:pPr>
-    </w:lvl>
-    <w:lvl w:ilvl="5" w:tplc="0409001B" w:tentative="1">
-      <w:start w:val="1"/>
-      <w:numFmt w:val="lowerRoman"/>
-      <w:lvlText w:val="%6."/>
-      <w:lvlJc w:val="right"/>
-      <w:pPr>
-        <w:ind w:left="5820" w:hanging="180"/>
-      </w:pPr>
-    </w:lvl>
-    <w:lvl w:ilvl="6" w:tplc="0409000F" w:tentative="1">
-      <w:start w:val="1"/>
-      <w:numFmt w:val="decimal"/>
-      <w:lvlText w:val="%7."/>
-      <w:lvlJc w:val="left"/>
-      <w:pPr>
-        <w:ind w:left="6540" w:hanging="360"/>
-      </w:pPr>
-    </w:lvl>
-    <w:lvl w:ilvl="7" w:tplc="04090019" w:tentative="1">
-      <w:start w:val="1"/>
-      <w:numFmt w:val="lowerLetter"/>
-      <w:lvlText w:val="%8."/>
-      <w:lvlJc w:val="left"/>
-      <w:pPr>
-        <w:ind w:left="7260" w:hanging="360"/>
-      </w:pPr>
-    </w:lvl>
-    <w:lvl w:ilvl="8" w:tplc="0409001B" w:tentative="1">
-      <w:start w:val="1"/>
-      <w:numFmt w:val="lowerRoman"/>
-      <w:lvlText w:val="%9."/>
-      <w:lvlJc w:val="right"/>
-      <w:pPr>
-        <w:ind w:left="7980" w:hanging="180"/>
+        <w:ind w:left="4320" w:hanging="1440"/>
       </w:pPr>
     </w:lvl>
   </w:abstractNum>
   <w:num w:numId="1">
-    <w:abstractNumId w:val="5"/>
+    <w:abstractNumId w:val="4"/>
   </w:num>
   <w:num w:numId="2">
-    <w:abstractNumId w:val="4"/>
+    <w:abstractNumId w:val="3"/>
   </w:num>
   <w:num w:numId="3">
     <w:abstractNumId w:val="0"/>
   </w:num>
   <w:num w:numId="4">
-    <w:abstractNumId w:val="6"/>
+    <w:abstractNumId w:val="5"/>
   </w:num>
   <w:num w:numId="5">
-    <w:abstractNumId w:val="7"/>
+    <w:abstractNumId w:val="6"/>
   </w:num>
   <w:num w:numId="6">
     <w:abstractNumId w:val="2"/>
@@ -2474,13 +2470,10 @@
     <w:abstractNumId w:val="1"/>
   </w:num>
   <w:num w:numId="8">
-    <w:abstractNumId w:val="3"/>
+    <w:abstractNumId w:val="8"/>
   </w:num>
   <w:num w:numId="9">
-    <w:abstractNumId w:val="9"/>
-  </w:num>
-  <w:num w:numId="10">
-    <w:abstractNumId w:val="8"/>
+    <w:abstractNumId w:val="7"/>
   </w:num>
 </w:numbering>
 </file>
@@ -2703,22 +2696,6 @@
       <w:contextualSpacing/>
     </w:pPr>
   </w:style>
-  <w:style w:type="paragraph" w:styleId="NormalWeb">
-    <w:name w:val="Normal (Web)"/>
-    <w:basedOn w:val="Normal"/>
-    <w:uiPriority w:val="99"/>
-    <w:semiHidden/>
-    <w:unhideWhenUsed/>
-    <w:rsid w:val="00787D6B"/>
-    <w:pPr>
-      <w:spacing w:before="100" w:beforeAutospacing="1" w:after="100" w:afterAutospacing="1" w:line="240" w:lineRule="auto"/>
-    </w:pPr>
-    <w:rPr>
-      <w:rFonts w:ascii="Times New Roman" w:eastAsia="Times New Roman" w:hAnsi="Times New Roman" w:cs="Times New Roman"/>
-      <w:sz w:val="24"/>
-      <w:szCs w:val="24"/>
-    </w:rPr>
-  </w:style>
 </w:styles>
 </file>
 
@@ -2939,22 +2916,6 @@
       <w:ind w:left="720"/>
       <w:contextualSpacing/>
     </w:pPr>
-  </w:style>
-  <w:style w:type="paragraph" w:styleId="NormalWeb">
-    <w:name w:val="Normal (Web)"/>
-    <w:basedOn w:val="Normal"/>
-    <w:uiPriority w:val="99"/>
-    <w:semiHidden/>
-    <w:unhideWhenUsed/>
-    <w:rsid w:val="00787D6B"/>
-    <w:pPr>
-      <w:spacing w:before="100" w:beforeAutospacing="1" w:after="100" w:afterAutospacing="1" w:line="240" w:lineRule="auto"/>
-    </w:pPr>
-    <w:rPr>
-      <w:rFonts w:ascii="Times New Roman" w:eastAsia="Times New Roman" w:hAnsi="Times New Roman" w:cs="Times New Roman"/>
-      <w:sz w:val="24"/>
-      <w:szCs w:val="24"/>
-    </w:rPr>
   </w:style>
 </w:styles>
 </file>

</xml_diff>